<commit_message>
A feladat szövege tovább javítva
</commit_message>
<xml_diff>
--- a/feladat.docx
+++ b/feladat.docx
@@ -84,16 +84,19 @@
         <w:t xml:space="preserve"> miatt alapítványi támogatásban, ösztöndíjban </w:t>
       </w:r>
       <w:r>
-        <w:t xml:space="preserve">részesített diákok </w:t>
-      </w:r>
-      <w:r>
-        <w:t>díjazott diákok)</w:t>
+        <w:t>részesített diákok</w:t>
+      </w:r>
+      <w:r>
+        <w:t>)</w:t>
       </w:r>
       <w:r>
         <w:t xml:space="preserve"> néven </w:t>
       </w:r>
       <w:r>
-        <w:t>azon diákok számára, akik díjazva lesznek</w:t>
+        <w:t xml:space="preserve">azon diákok számára, akik </w:t>
+      </w:r>
+      <w:r>
+        <w:t>ösztöndíjat kapnak</w:t>
       </w:r>
       <w:r>
         <w:t>!</w:t>
@@ -110,7 +113,25 @@
         <w:t xml:space="preserve"> </w:t>
       </w:r>
       <w:r>
-        <w:t>Az ilyen diákoknak tudjuk a nevét, életkorátt és a díjazás mértékét (Ft-ban)</w:t>
+        <w:t xml:space="preserve">Az </w:t>
+      </w:r>
+      <w:r>
+        <w:t>ösztöndíjas</w:t>
+      </w:r>
+      <w:r>
+        <w:t xml:space="preserve"> diákoknak tudjuk a nevét, életkorátt és a</w:t>
+      </w:r>
+      <w:r>
+        <w:t>z</w:t>
+      </w:r>
+      <w:r>
+        <w:t xml:space="preserve"> </w:t>
+      </w:r>
+      <w:r>
+        <w:t xml:space="preserve">ösztöndíj értékét </w:t>
+      </w:r>
+      <w:r>
+        <w:t>(Ft-ban)</w:t>
       </w:r>
       <w:r>
         <w:t xml:space="preserve"> és hogy az ösztöndíj egyszeri juttatás vagy havonta járó juttatás</w:t>
@@ -205,7 +226,10 @@
         <w:t xml:space="preserve">Jelenítse meg a </w:t>
       </w:r>
       <w:r>
-        <w:t>fő programban</w:t>
+        <w:t>fő program</w:t>
+      </w:r>
+      <w:r>
+        <w:t>mal</w:t>
       </w:r>
       <w:r>
         <w:t xml:space="preserve"> a minta szerint a diák adatait!</w:t>
@@ -230,15 +254,13 @@
         <w:t>5. Hozzon létre még egy díjazott diákot aki „</w:t>
       </w:r>
       <w:r>
-        <w:t xml:space="preserve">Dolgos Dénes, 18 éves és 5000 Ft havi ösztöndíjba részesül. Vezérlési szerkezettel jelenítse meg a </w:t>
-      </w:r>
-      <w:proofErr w:type="spellStart"/>
-      <w:r>
-        <w:t>főprogramban</w:t>
-      </w:r>
-      <w:proofErr w:type="spellEnd"/>
-      <w:r>
-        <w:t>, hogy melyik diák az idősebb! A kód kimenetei a következők közül lehetnek:</w:t>
+        <w:t>Dolgos Dénes, 18 éves és 5000 Ft havi ösztöndíjba részesül. Vezérlési szerkezettel jelenítse meg a fő</w:t>
+      </w:r>
+      <w:r>
+        <w:t xml:space="preserve"> </w:t>
+      </w:r>
+      <w:r>
+        <w:t>programban, hogy melyik diák az idősebb! A kód kimenetei a következők közül lehetnek:</w:t>
       </w:r>
     </w:p>
     <w:p>
@@ -315,103 +337,362 @@
         <w:t xml:space="preserve">statikus metódust </w:t>
       </w:r>
       <w:proofErr w:type="spellStart"/>
+      <w:r>
+        <w:t>IsYounger</w:t>
+      </w:r>
+      <w:proofErr w:type="spellEnd"/>
+      <w:r>
+        <w:t xml:space="preserve"> </w:t>
+      </w:r>
+      <w:r>
+        <w:t xml:space="preserve">néven, </w:t>
+      </w:r>
+      <w:r>
+        <w:t>amely megadja, hogy a metódus paraméterében megadott első diák fiatalabb-e a paraméterben megadott második diáknál! A kódot TDD módszerben készítse el! A tesztesetek megadására készít</w:t>
+      </w:r>
+      <w:r>
+        <w:t>ett</w:t>
+      </w:r>
+      <w:r>
+        <w:t xml:space="preserve"> táblázat</w:t>
+      </w:r>
+      <w:r>
+        <w:t>ba</w:t>
+      </w:r>
+      <w:r>
+        <w:t>,</w:t>
+      </w:r>
+      <w:r>
+        <w:t xml:space="preserve"> </w:t>
+      </w:r>
+      <w:r>
+        <w:t xml:space="preserve">amely tartalmaz </w:t>
+      </w:r>
+      <w:r>
+        <w:t>legalább három tesztesetet az elvárt kimenete</w:t>
+      </w:r>
+      <w:r>
+        <w:t>le</w:t>
+      </w:r>
+      <w:r>
+        <w:t xml:space="preserve">kkel! Készítse el a teszteket! Írja meg az </w:t>
+      </w:r>
+      <w:proofErr w:type="spellStart"/>
+      <w:r>
+        <w:t>IsYounger</w:t>
+      </w:r>
+      <w:proofErr w:type="spellEnd"/>
+      <w:r>
+        <w:t xml:space="preserve"> metódus kódját úgy, </w:t>
+      </w:r>
+      <w:r>
+        <w:t>hogy egyetlen teszteset se legyen hibás</w:t>
+      </w:r>
+      <w:r>
+        <w:t>!</w:t>
+      </w:r>
+    </w:p>
+    <w:p>
+      <w:pPr>
+        <w:spacing w:after="0"/>
+        <w:rPr>
+          <w:b/>
+        </w:rPr>
+      </w:pPr>
+      <w:r>
+        <w:rPr>
+          <w:b/>
+        </w:rPr>
+        <w:t>Adattárak (</w:t>
+      </w:r>
+      <w:proofErr w:type="spellStart"/>
+      <w:r>
+        <w:rPr>
+          <w:b/>
+        </w:rPr>
+        <w:t>repository</w:t>
+      </w:r>
+      <w:proofErr w:type="spellEnd"/>
+      <w:r>
+        <w:rPr>
+          <w:b/>
+        </w:rPr>
+        <w:t>) fejlesztése</w:t>
+      </w:r>
+    </w:p>
+    <w:p>
+      <w:pPr>
+        <w:spacing w:after="0"/>
+      </w:pPr>
+      <w:r>
+        <w:t xml:space="preserve">8. Készítsen el egy új osztály </w:t>
+      </w:r>
+      <w:proofErr w:type="spellStart"/>
+      <w:r>
+        <w:t>A</w:t>
+      </w:r>
+      <w:r>
+        <w:t>warded</w:t>
+      </w:r>
+      <w:r>
+        <w:t>Student</w:t>
+      </w:r>
+      <w:proofErr w:type="spellEnd"/>
+      <w:r>
+        <w:t xml:space="preserve"> </w:t>
+      </w:r>
+      <w:proofErr w:type="spellStart"/>
+      <w:r>
+        <w:t>Repo</w:t>
+      </w:r>
+      <w:proofErr w:type="spellEnd"/>
+      <w:r>
+        <w:t xml:space="preserve"> néven, amelyben több ösztöndíjjal rendelkező diák tárolására alkalmas adatstruktúrát használjon! A fő programban adjon hozzá legalább három minden adatával rendelkező diákot a </w:t>
+      </w:r>
+      <w:proofErr w:type="spellStart"/>
+      <w:r>
+        <w:t>repóhoz</w:t>
+      </w:r>
+      <w:proofErr w:type="spellEnd"/>
+      <w:r>
+        <w:t xml:space="preserve">! A feladatok megoldása közben, ha szükségét érzi, újabb adatokat adhat a </w:t>
+      </w:r>
+      <w:proofErr w:type="spellStart"/>
+      <w:r>
+        <w:t>repóhoz</w:t>
+      </w:r>
+      <w:proofErr w:type="spellEnd"/>
+      <w:r>
+        <w:t>!</w:t>
+      </w:r>
+      <w:r>
+        <w:t xml:space="preserve"> A </w:t>
+      </w:r>
+      <w:proofErr w:type="spellStart"/>
+      <w:r>
+        <w:t>repository</w:t>
+      </w:r>
+      <w:proofErr w:type="spellEnd"/>
+      <w:r>
+        <w:t xml:space="preserve"> kódját </w:t>
+      </w:r>
+      <w:r>
+        <w:t>úgy készítse el, hogy alkalmazza a réteges programozás elvét, vagyis annak adataihoz, csak a publikus metódusin keresztül lehessen hozzáférni. Azon feladatok megoldásai, amelyek sértik ezt az elvet, nem kerülnek pontozásra!</w:t>
+      </w:r>
+    </w:p>
+    <w:p>
+      <w:pPr>
+        <w:spacing w:after="0"/>
+      </w:pPr>
+      <w:r>
+        <w:t xml:space="preserve">9. Írjon metódust, amely megadja a </w:t>
+      </w:r>
+      <w:proofErr w:type="spellStart"/>
+      <w:r>
+        <w:t>repóban</w:t>
+      </w:r>
+      <w:proofErr w:type="spellEnd"/>
+      <w:r>
+        <w:t xml:space="preserve"> lévő </w:t>
+      </w:r>
+      <w:r>
+        <w:t>diákok ösztöndíjainak átlagát</w:t>
+      </w:r>
+      <w:r>
+        <w:t xml:space="preserve">! A fő </w:t>
+      </w:r>
+      <w:r>
+        <w:t>programban</w:t>
+      </w:r>
+      <w:r>
+        <w:t xml:space="preserve"> jelenítse meg az eredményt két tizedes jegy pontossággal az alábbi formában: „A</w:t>
+      </w:r>
+      <w:r>
+        <w:t>z</w:t>
+      </w:r>
+      <w:r>
+        <w:t xml:space="preserve"> átlagos ösztöndíj </w:t>
+      </w:r>
+      <w:proofErr w:type="spellStart"/>
+      <w:r>
+        <w:t>x.xx</w:t>
+      </w:r>
+      <w:proofErr w:type="spellEnd"/>
+      <w:r>
+        <w:t xml:space="preserve"> Ft!”</w:t>
+      </w:r>
+    </w:p>
+    <w:p>
+      <w:pPr>
+        <w:spacing w:after="0"/>
+      </w:pPr>
+      <w:r>
+        <w:t xml:space="preserve">11. Egészítse ki az ösztöndíjjal rendelkező diákok osztályát egy olyan </w:t>
+      </w:r>
+      <w:proofErr w:type="spellStart"/>
       <w:proofErr w:type="gramStart"/>
       <w:r>
-        <w:t>IsYounger</w:t>
+        <w:t>property-vel</w:t>
       </w:r>
       <w:proofErr w:type="spellEnd"/>
       <w:proofErr w:type="gramEnd"/>
       <w:r>
-        <w:t xml:space="preserve"> amely megadja, hogy a metódus paraméterében megadott első diák fiatalabb-e a paraméterben megadott második diáknál! A kódot TDD módszerben készítse el! A tesztesetek megadására készít</w:t>
-      </w:r>
-      <w:r>
-        <w:t>ett</w:t>
-      </w:r>
-      <w:r>
-        <w:t xml:space="preserve"> táblázat</w:t>
-      </w:r>
-      <w:r>
-        <w:t xml:space="preserve">ba készítsen legalább három tesztesetet az elvárt kimenetekkel! Készítse el a teszteket! Írja meg az </w:t>
-      </w:r>
-      <w:proofErr w:type="spellStart"/>
-      <w:r>
-        <w:t>IsYounger</w:t>
-      </w:r>
-      <w:proofErr w:type="spellEnd"/>
-      <w:r>
-        <w:t xml:space="preserve"> metódus kódját úgy, hogy a megírt tesztesetek mindegyike hibátlan legyen!</w:t>
-      </w:r>
-    </w:p>
-    <w:p>
-      <w:pPr>
-        <w:spacing w:after="0"/>
-        <w:rPr>
-          <w:b/>
-        </w:rPr>
-      </w:pPr>
-      <w:r>
-        <w:rPr>
-          <w:b/>
-        </w:rPr>
-        <w:t>Adattárak (</w:t>
-      </w:r>
-      <w:proofErr w:type="spellStart"/>
-      <w:r>
-        <w:rPr>
-          <w:b/>
-        </w:rPr>
-        <w:t>repository</w:t>
-      </w:r>
-      <w:proofErr w:type="spellEnd"/>
-      <w:r>
-        <w:rPr>
-          <w:b/>
-        </w:rPr>
-        <w:t>) fejlesztése</w:t>
-      </w:r>
-    </w:p>
-    <w:p>
-      <w:pPr>
-        <w:spacing w:after="0"/>
-      </w:pPr>
-      <w:r>
-        <w:t xml:space="preserve">8. Készítsen el egy új osztály </w:t>
-      </w:r>
-      <w:proofErr w:type="spellStart"/>
+        <w:t xml:space="preserve"> amely tartalmazza a diák osztályát is! </w:t>
+      </w:r>
       <w:r>
         <w:t>A</w:t>
       </w:r>
       <w:r>
-        <w:t>warded</w:t>
-      </w:r>
-      <w:r>
-        <w:t>Student</w:t>
-      </w:r>
-      <w:proofErr w:type="spellEnd"/>
+        <w:t xml:space="preserve"> pótlékot a diákok 10 hónapig kapják egy évben</w:t>
+      </w:r>
+      <w:r>
+        <w:t>!</w:t>
+      </w:r>
+    </w:p>
+    <w:p>
+      <w:pPr>
+        <w:spacing w:after="0"/>
+      </w:pPr>
+      <w:proofErr w:type="gramStart"/>
+      <w:r>
+        <w:t>a</w:t>
+      </w:r>
+      <w:proofErr w:type="gramEnd"/>
+      <w:r>
+        <w:t xml:space="preserve">) Jelenítse meg </w:t>
+      </w:r>
+      <w:r>
+        <w:t>a fő</w:t>
+      </w:r>
       <w:r>
         <w:t xml:space="preserve"> </w:t>
       </w:r>
-      <w:proofErr w:type="spellStart"/>
-      <w:r>
-        <w:t>TeacherRepo</w:t>
-      </w:r>
-      <w:proofErr w:type="spellEnd"/>
-      <w:r>
-        <w:t xml:space="preserve"> néven, amelyben több ösztöndíjjal rendelkező diák tárolására alkalmas adatstruktúrát használjon! A fő programban adjon hozzá legalább három minden adatával rendelkező diákot a </w:t>
-      </w:r>
-      <w:proofErr w:type="spellStart"/>
-      <w:r>
-        <w:t>repóhoz</w:t>
-      </w:r>
-      <w:proofErr w:type="spellEnd"/>
-      <w:r>
-        <w:t xml:space="preserve">! A feladatok megoldása közben, ha szükségét érzi, újabb adatokat adhat a </w:t>
-      </w:r>
-      <w:proofErr w:type="spellStart"/>
-      <w:r>
-        <w:t>repóhoz</w:t>
-      </w:r>
-      <w:proofErr w:type="spellEnd"/>
+      <w:r>
+        <w:t xml:space="preserve">programban </w:t>
+      </w:r>
+      <w:r>
+        <w:t>felhasználóbarát módon, hogy egyszeri jutatásokból (ösztöndíjból) mennyi kifizetés történt egy évben!</w:t>
+      </w:r>
+    </w:p>
+    <w:p>
+      <w:pPr>
+        <w:spacing w:after="0"/>
+      </w:pPr>
+      <w:r>
+        <w:t>b</w:t>
+      </w:r>
+      <w:r>
+        <w:t>) Jelenítse meg felhasználóbarát módon a fő</w:t>
+      </w:r>
+      <w:r>
+        <w:t xml:space="preserve"> </w:t>
+      </w:r>
+      <w:r>
+        <w:t>program</w:t>
+      </w:r>
+      <w:r>
+        <w:t>ban</w:t>
+      </w:r>
+      <w:r>
+        <w:t xml:space="preserve">, hogy összesen mennyit kell fizetni egy évben az ösztöndíjasoknak! </w:t>
+      </w:r>
+    </w:p>
+    <w:p>
+      <w:pPr>
+        <w:spacing w:after="0"/>
+      </w:pPr>
+      <w:r>
+        <w:t>c</w:t>
+      </w:r>
+      <w:r>
+        <w:t>) Jelenítse meg a fő</w:t>
+      </w:r>
+      <w:r>
+        <w:t xml:space="preserve"> </w:t>
+      </w:r>
+      <w:r>
+        <w:t xml:space="preserve">programban felhasználóbarát módon, hogy osztályonként </w:t>
+      </w:r>
+      <w:r>
+        <w:t xml:space="preserve">összesen </w:t>
+      </w:r>
+      <w:r>
+        <w:t xml:space="preserve">mennyit </w:t>
+      </w:r>
+      <w:r>
+        <w:t>ösztöndíj kerül kifizetésre egy évben!</w:t>
+      </w:r>
+    </w:p>
+    <w:p>
+      <w:pPr>
+        <w:spacing w:after="0"/>
+      </w:pPr>
+      <w:r>
+        <w:t>d</w:t>
+      </w:r>
+      <w:r>
+        <w:t xml:space="preserve">) </w:t>
+      </w:r>
+      <w:r>
+        <w:t xml:space="preserve">Kérje be egy iskolai osztály azonosítóját! Határozza meg, hogy az iskolai osztályban mennyi volt a legnagyobb és legkisebb ösztöndíj! </w:t>
+      </w:r>
+    </w:p>
+    <w:p>
+      <w:pPr>
+        <w:spacing w:after="0"/>
+      </w:pPr>
+      <w:r>
+        <w:t xml:space="preserve">A </w:t>
+      </w:r>
+      <w:r>
+        <w:t>&lt;</w:t>
+      </w:r>
+      <w:r>
+        <w:t>x</w:t>
+      </w:r>
+      <w:r>
+        <w:t>&gt;</w:t>
+      </w:r>
+      <w:r>
+        <w:t xml:space="preserve"> osztályban a legnagyobb ösztöndíj</w:t>
+      </w:r>
+      <w:r>
+        <w:t xml:space="preserve"> </w:t>
+      </w:r>
+      <w:proofErr w:type="gramStart"/>
+      <w:r>
+        <w:t>&lt;</w:t>
+      </w:r>
+      <w:r>
+        <w:t xml:space="preserve"> x</w:t>
+      </w:r>
+      <w:proofErr w:type="gramEnd"/>
+      <w:r>
+        <w:t>&gt;</w:t>
+      </w:r>
+      <w:r>
+        <w:t xml:space="preserve"> Ft, a legkisebb ösztöndíj </w:t>
+      </w:r>
+      <w:r>
+        <w:t>&lt;x&gt;</w:t>
+      </w:r>
+      <w:r>
+        <w:t xml:space="preserve"> Ft.</w:t>
+      </w:r>
+    </w:p>
+    <w:p>
+      <w:pPr>
+        <w:spacing w:after="0"/>
+      </w:pPr>
+      <w:r>
+        <w:lastRenderedPageBreak/>
+        <w:t xml:space="preserve">Ha az osztály nem létezik, írja ki „Az osztály nem létezik!” </w:t>
+      </w:r>
+      <w:proofErr w:type="gramStart"/>
+      <w:r>
+        <w:t>üzenetet</w:t>
+      </w:r>
+      <w:proofErr w:type="gramEnd"/>
       <w:r>
         <w:t>!</w:t>
       </w:r>
@@ -421,87 +702,89 @@
         <w:spacing w:after="0"/>
       </w:pPr>
       <w:r>
-        <w:t xml:space="preserve">9. Írjon metódust, amely megadja a </w:t>
-      </w:r>
-      <w:proofErr w:type="spellStart"/>
-      <w:r>
-        <w:t>repóban</w:t>
-      </w:r>
-      <w:proofErr w:type="spellEnd"/>
-      <w:r>
-        <w:t xml:space="preserve"> lévő ösztöndíjak átlagát adja meg! A fő </w:t>
-      </w:r>
-      <w:proofErr w:type="spellStart"/>
-      <w:r>
-        <w:t>porgamban</w:t>
-      </w:r>
-      <w:proofErr w:type="spellEnd"/>
-      <w:r>
-        <w:t xml:space="preserve"> jelenítse meg az eredményt két tizedes jegy pontossággal az alábbi formában: „A átlagos ösztöndíj </w:t>
-      </w:r>
-      <w:proofErr w:type="spellStart"/>
-      <w:r>
-        <w:t>x.xx</w:t>
-      </w:r>
-      <w:proofErr w:type="spellEnd"/>
-      <w:r>
-        <w:t xml:space="preserve"> Ft!”</w:t>
-      </w:r>
-    </w:p>
-    <w:p>
-      <w:pPr>
-        <w:spacing w:after="0"/>
-      </w:pPr>
-      <w:r>
-        <w:t xml:space="preserve">11. a) Egészítse ki az ösztöndíjjal rendelkező diákok osztályát egy olyan </w:t>
-      </w:r>
-      <w:proofErr w:type="spellStart"/>
-      <w:proofErr w:type="gramStart"/>
-      <w:r>
-        <w:t>property-vel</w:t>
-      </w:r>
-      <w:proofErr w:type="spellEnd"/>
-      <w:proofErr w:type="gramEnd"/>
-      <w:r>
-        <w:t xml:space="preserve"> amely tartalmazza a diák osztályát is! Ha a pótlékot a diákok 10 hónapig kapják egy évben, akkor jelenítse meg, hogy összesen mennyit kell fizetni egy évben összesen az ösztöndíjasoknak iskolai osztályonként! </w:t>
-      </w:r>
-    </w:p>
-    <w:p>
-      <w:pPr>
-        <w:spacing w:after="0"/>
-      </w:pPr>
-      <w:r>
-        <w:t>11</w:t>
-      </w:r>
-      <w:proofErr w:type="gramStart"/>
-      <w:r>
-        <w:t>.b</w:t>
-      </w:r>
-      <w:proofErr w:type="gramEnd"/>
-      <w:r>
-        <w:t xml:space="preserve">) Kérje be egy iskolai osztály azonosítóját! Határozza meg, hogy az iskolai osztályban mennyi volt a legnagyobb és legkisebb ösztöndíj! </w:t>
-      </w:r>
-    </w:p>
-    <w:p>
-      <w:pPr>
-        <w:spacing w:after="0"/>
-      </w:pPr>
-      <w:r>
-        <w:t>A x osztályban a legnagyobb ösztöndíj x Ft, a legkisebb ösztöndíj y Ft.</w:t>
-      </w:r>
-    </w:p>
-    <w:p>
-      <w:pPr>
-        <w:spacing w:after="0"/>
-      </w:pPr>
-      <w:r>
-        <w:t xml:space="preserve">Ha az osztály nem létezik, írja ki „Az osztály nem létezik!” </w:t>
-      </w:r>
-      <w:proofErr w:type="gramStart"/>
-      <w:r>
-        <w:t>üzenetet</w:t>
-      </w:r>
-      <w:proofErr w:type="gramEnd"/>
+        <w:t>12. Bővítse úgy a megfelelő osztályt, hogy az ösztöndíjas</w:t>
+      </w:r>
+      <w:r>
+        <w:t>ok</w:t>
+      </w:r>
+      <w:r>
+        <w:t xml:space="preserve"> nemét is ismerjük! Írjon megoldást a kódban</w:t>
+      </w:r>
+      <w:r>
+        <w:t xml:space="preserve">, </w:t>
+      </w:r>
+      <w:r>
+        <w:t>amely meghatározza nemenként az ösztöndíjasok számát. Ha lehetséges a feladatot egy metódus segítségével oldja meg! Az eredményt a következő formátumba jelenítse meg:</w:t>
+      </w:r>
+    </w:p>
+    <w:p>
+      <w:pPr>
+        <w:spacing w:after="0"/>
+      </w:pPr>
+      <w:r>
+        <w:t>Ösztöndíjasok megoszlása nemenként:</w:t>
+      </w:r>
+    </w:p>
+    <w:p>
+      <w:pPr>
+        <w:spacing w:after="0"/>
+      </w:pPr>
+      <w:r>
+        <w:t>A</w:t>
+      </w:r>
+      <w:r>
+        <w:t xml:space="preserve"> fiú diákok száma </w:t>
+      </w:r>
+      <w:r>
+        <w:t>x fő.</w:t>
+      </w:r>
+    </w:p>
+    <w:p>
+      <w:pPr>
+        <w:spacing w:after="0"/>
+      </w:pPr>
+      <w:r>
+        <w:t xml:space="preserve">A </w:t>
+      </w:r>
+      <w:r>
+        <w:t>lány diákok száma x fő.</w:t>
+      </w:r>
+    </w:p>
+    <w:p>
+      <w:pPr>
+        <w:spacing w:after="0"/>
+      </w:pPr>
+      <w:r>
+        <w:t>13. Azoknak, akik már betöltötték a 18. életévüket adóigazolást kell kiadni. Írja ki a képernyőre, kik ezek a diákok és mennyi az ösztöndíjük! Az adatokat a képernyőn a fő program segítségével írja ki!</w:t>
+      </w:r>
+      <w:r>
+        <w:t xml:space="preserve"> A metódust úgy írja meg, hogy az ne </w:t>
+      </w:r>
+      <w:proofErr w:type="spellStart"/>
+      <w:r>
+        <w:t>string</w:t>
+      </w:r>
+      <w:proofErr w:type="spellEnd"/>
+      <w:r>
+        <w:t xml:space="preserve"> visszatérési értékkel rendelkezzen!</w:t>
+      </w:r>
+    </w:p>
+    <w:p>
+      <w:pPr>
+        <w:spacing w:after="0"/>
+      </w:pPr>
+      <w:r>
+        <w:t>1</w:t>
+      </w:r>
+      <w:r>
+        <w:t>4</w:t>
+      </w:r>
+      <w:r>
+        <w:t xml:space="preserve">. Írjon megoldást a kódban, </w:t>
+      </w:r>
+      <w:r>
+        <w:t>amely nemek és iskolai osztályok megoszlásában kiírja a legnagyobb és legkisebb ösztöndíj értékét</w:t>
+      </w:r>
       <w:r>
         <w:t>!</w:t>
       </w:r>
@@ -511,107 +794,72 @@
         <w:spacing w:after="0"/>
       </w:pPr>
       <w:r>
-        <w:t xml:space="preserve">12. Bővítse úgy a megfelelő osztályt, hogy az ösztöndíjas nemét is ismerjük! Írjon megoldást a </w:t>
-      </w:r>
-      <w:proofErr w:type="gramStart"/>
-      <w:r>
-        <w:t>kódban</w:t>
-      </w:r>
-      <w:proofErr w:type="gramEnd"/>
-      <w:r>
-        <w:t xml:space="preserve"> amely meghatározza nemenként az ösztöndíjasok számát. Ha lehetséges a feladatot egy metódus segítségével oldja meg! Az eredményt a következő formátumba jelenítse meg:</w:t>
-      </w:r>
-    </w:p>
-    <w:p>
-      <w:pPr>
-        <w:spacing w:after="0"/>
-      </w:pPr>
-      <w:r>
-        <w:t xml:space="preserve">Ösztöndíjjal rendelkező fiú diákok száma </w:t>
-      </w:r>
-      <w:r>
-        <w:t>x fő.</w:t>
-      </w:r>
-    </w:p>
-    <w:p>
-      <w:pPr>
-        <w:spacing w:after="0"/>
-      </w:pPr>
-      <w:r>
-        <w:t>Ösztöndíjjal rendelkező lány diákok száma x fő.</w:t>
-      </w:r>
-    </w:p>
-    <w:p>
-      <w:pPr>
-        <w:spacing w:after="0"/>
-      </w:pPr>
-      <w:r>
-        <w:lastRenderedPageBreak/>
-        <w:t xml:space="preserve">13. Írjon megoldást a kódban, </w:t>
-      </w:r>
-      <w:r>
-        <w:t>amely nemek és iskolai osztályok megoszlásában kiírja a legnagyobb és legkisebb ösztöndíj értékét</w:t>
-      </w:r>
-      <w:r>
-        <w:t>!</w:t>
-      </w:r>
-    </w:p>
-    <w:p>
-      <w:pPr>
-        <w:spacing w:after="0"/>
-      </w:pPr>
-      <w:r>
-        <w:t xml:space="preserve">14. Fejlesszen metódust </w:t>
-      </w:r>
-      <w:r>
-        <w:t>Youngest</w:t>
-      </w:r>
-      <w:r>
-        <w:t xml:space="preserve"> </w:t>
-      </w:r>
-      <w:proofErr w:type="spellStart"/>
-      <w:r>
-        <w:t>A</w:t>
-      </w:r>
-      <w:r>
-        <w:t>warded</w:t>
-      </w:r>
-      <w:r>
-        <w:t>Student</w:t>
-      </w:r>
-      <w:proofErr w:type="spellEnd"/>
-      <w:r>
-        <w:t xml:space="preserve"> </w:t>
-      </w:r>
-      <w:r>
-        <w:t xml:space="preserve">() néven amelyet TDD módszerrel fejlesszen ki. A metódus a </w:t>
-      </w:r>
-      <w:r>
-        <w:t xml:space="preserve">legfiatalabb ösztöndíjas </w:t>
-      </w:r>
-      <w:r>
-        <w:t>nevét adja vissza! Legalább három tesztesetet esetén készítse el a tesztesetek táblázatát! Írja meg a metódus kódját úgy, hogy a tesztesetek között ne legyen olyan, amelyik elbukik!</w:t>
-      </w:r>
-    </w:p>
-    <w:p>
-      <w:pPr>
-        <w:spacing w:after="0"/>
-      </w:pPr>
+        <w:t>1</w:t>
+      </w:r>
+      <w:r>
+        <w:t>5</w:t>
+      </w:r>
       <w:bookmarkStart w:id="0" w:name="_GoBack"/>
       <w:bookmarkEnd w:id="0"/>
-    </w:p>
-    <w:p>
-      <w:pPr>
-        <w:spacing w:after="0"/>
-        <w:rPr>
-          <w:b/>
-        </w:rPr>
-      </w:pPr>
-      <w:proofErr w:type="spellStart"/>
-      <w:r>
-        <w:rPr>
-          <w:b/>
-        </w:rPr>
+      <w:r>
+        <w:t xml:space="preserve">. Fejlesszen metódust </w:t>
+      </w:r>
+      <w:r>
+        <w:t>Youngest</w:t>
+      </w:r>
+      <w:r>
+        <w:t xml:space="preserve"> </w:t>
+      </w:r>
+      <w:proofErr w:type="spellStart"/>
+      <w:r>
+        <w:t>A</w:t>
+      </w:r>
+      <w:r>
+        <w:t>warded</w:t>
+      </w:r>
+      <w:r>
+        <w:t>Student</w:t>
+      </w:r>
+      <w:proofErr w:type="spellEnd"/>
+      <w:r>
+        <w:t xml:space="preserve"> </w:t>
+      </w:r>
+      <w:r>
+        <w:t xml:space="preserve">() néven amelyet TDD módszerrel fejlesszen ki. A metódus a </w:t>
+      </w:r>
+      <w:r>
+        <w:t xml:space="preserve">legfiatalabb ösztöndíjas </w:t>
+      </w:r>
+      <w:r>
+        <w:t>nevét adja vissza! Legalább három tesztesetet esetén készítse el a tesztesetek táblázatát! Írja meg a metódus kódját úgy, hogy a tesztesetek között ne legyen olyan, amelyik elbukik!</w:t>
+      </w:r>
+    </w:p>
+    <w:p>
+      <w:pPr>
+        <w:rPr>
+          <w:b/>
+        </w:rPr>
+      </w:pPr>
+      <w:r>
+        <w:rPr>
+          <w:b/>
+        </w:rPr>
+        <w:br w:type="page"/>
+      </w:r>
+    </w:p>
+    <w:p>
+      <w:pPr>
+        <w:spacing w:after="0"/>
+        <w:rPr>
+          <w:b/>
+        </w:rPr>
+      </w:pPr>
+      <w:proofErr w:type="spellStart"/>
+      <w:r>
+        <w:rPr>
+          <w:b/>
+        </w:rPr>
+        <w:lastRenderedPageBreak/>
         <w:t>AdministratorTeacher</w:t>
       </w:r>
       <w:proofErr w:type="spellEnd"/>
@@ -949,6 +1197,17 @@
       <w:r>
         <w:t>!</w:t>
       </w:r>
+      <w:r>
+        <w:t xml:space="preserve"> A </w:t>
+      </w:r>
+      <w:proofErr w:type="spellStart"/>
+      <w:r>
+        <w:t>repository</w:t>
+      </w:r>
+      <w:proofErr w:type="spellEnd"/>
+      <w:r>
+        <w:t>-t úgy készítse el, hogy alkalmazza a réteges programozás elvét, vagyis annak adataihoz, csak a publikus metódusin keresztül lehessen hozzáférni. Azon feladatok megoldásai, amelyek sértik ezt az elvet, nem kerülnek pontozásra!</w:t>
+      </w:r>
     </w:p>
     <w:p>
       <w:pPr>
@@ -1061,49 +1320,49 @@
         <w:spacing w:after="0"/>
       </w:pPr>
       <w:r>
+        <w:t>Adminisztrátorok</w:t>
+      </w:r>
+      <w:r>
+        <w:t xml:space="preserve"> száma x fő.</w:t>
+      </w:r>
+    </w:p>
+    <w:p>
+      <w:pPr>
+        <w:spacing w:after="0"/>
+      </w:pPr>
+      <w:r>
+        <w:t>Törlési joggal rendelkező adminisztrátorok</w:t>
+      </w:r>
+      <w:r>
+        <w:t xml:space="preserve"> száma x fő.</w:t>
+      </w:r>
+    </w:p>
+    <w:p>
+      <w:pPr>
+        <w:spacing w:after="0"/>
+      </w:pPr>
+      <w:r>
+        <w:t xml:space="preserve">13. Írjon megoldást a kódban, amelyik a </w:t>
+      </w:r>
+      <w:r>
+        <w:t>legnagyobb pótlékkal rendelkező</w:t>
+      </w:r>
+      <w:r>
+        <w:t xml:space="preserve"> </w:t>
+      </w:r>
+      <w:r>
+        <w:t xml:space="preserve">törlési joggal rendelkező adminisztrátor </w:t>
+      </w:r>
+      <w:r>
+        <w:t>nevét adja meg! Ha lehetséges a megoldást egy új metódus megírásával és felhasználásával oldja meg!</w:t>
+      </w:r>
+    </w:p>
+    <w:p>
+      <w:pPr>
+        <w:spacing w:after="0"/>
+      </w:pPr>
+      <w:r>
         <w:lastRenderedPageBreak/>
-        <w:t>Adminisztrátorok</w:t>
-      </w:r>
-      <w:r>
-        <w:t xml:space="preserve"> száma x fő.</w:t>
-      </w:r>
-    </w:p>
-    <w:p>
-      <w:pPr>
-        <w:spacing w:after="0"/>
-      </w:pPr>
-      <w:r>
-        <w:t>Törlési joggal rendelkező adminisztrátorok</w:t>
-      </w:r>
-      <w:r>
-        <w:t xml:space="preserve"> száma x fő.</w:t>
-      </w:r>
-    </w:p>
-    <w:p>
-      <w:pPr>
-        <w:spacing w:after="0"/>
-      </w:pPr>
-      <w:r>
-        <w:t xml:space="preserve">13. Írjon megoldást a kódban, amelyik a </w:t>
-      </w:r>
-      <w:r>
-        <w:t>legnagyobb pótlékkal rendelkező</w:t>
-      </w:r>
-      <w:r>
-        <w:t xml:space="preserve"> </w:t>
-      </w:r>
-      <w:r>
-        <w:t xml:space="preserve">törlési joggal rendelkező adminisztrátor </w:t>
-      </w:r>
-      <w:r>
-        <w:t>nevét adja meg! Ha lehetséges a megoldást egy új metódus megírásával és felhasználásával oldja meg!</w:t>
-      </w:r>
-    </w:p>
-    <w:p>
-      <w:pPr>
-        <w:spacing w:after="0"/>
-      </w:pPr>
-      <w:r>
         <w:t>Az eredményt a következő formában jelenítse meg:</w:t>
       </w:r>
     </w:p>
@@ -1573,6 +1832,17 @@
       <w:r>
         <w:t>!</w:t>
       </w:r>
+      <w:r>
+        <w:t xml:space="preserve"> A </w:t>
+      </w:r>
+      <w:proofErr w:type="spellStart"/>
+      <w:r>
+        <w:t>repository</w:t>
+      </w:r>
+      <w:proofErr w:type="spellEnd"/>
+      <w:r>
+        <w:t>-t úgy készítse el, hogy alkalmazza a réteges programozás elvét, vagyis annak adataihoz, csak a publikus metódusin keresztül lehessen hozzáférni. Azon feladatok megoldásai, amelyek sértik ezt az elvet, nem kerülnek pontozásra!</w:t>
+      </w:r>
     </w:p>
     <w:p>
       <w:pPr>
@@ -1736,6 +2006,7 @@
         <w:spacing w:after="0"/>
       </w:pPr>
       <w:r>
+        <w:lastRenderedPageBreak/>
         <w:t>„A legfiatalabb osztályfőnök &lt;név&gt;.”</w:t>
       </w:r>
     </w:p>
@@ -1744,7 +2015,6 @@
         <w:spacing w:after="0"/>
       </w:pPr>
       <w:r>
-        <w:lastRenderedPageBreak/>
         <w:t xml:space="preserve">14. Fejlesszen metódust </w:t>
       </w:r>
       <w:proofErr w:type="spellStart"/>
@@ -2171,6 +2441,17 @@
       <w:proofErr w:type="spellEnd"/>
       <w:r>
         <w:t>!</w:t>
+      </w:r>
+      <w:r>
+        <w:t xml:space="preserve"> A </w:t>
+      </w:r>
+      <w:proofErr w:type="spellStart"/>
+      <w:r>
+        <w:t>repository</w:t>
+      </w:r>
+      <w:proofErr w:type="spellEnd"/>
+      <w:r>
+        <w:t>-t úgy készítse el, hogy alkalmazza a réteges programozás elvét, vagyis annak adataihoz, csak a publikus metódusin keresztül lehessen hozzáférni. Azon feladatok megoldásai, amelyek sértik ezt az elvet, nem kerülnek pontozásra!</w:t>
       </w:r>
     </w:p>
     <w:p>

</xml_diff>